<commit_message>
Added questions on WPF Threading Model
</commit_message>
<xml_diff>
--- a/notes/dotnet/applied/wpf/threadingmodel.docx
+++ b/notes/dotnet/applied/wpf/threadingmodel.docx
@@ -93,7 +93,7 @@
           <v:shape id="_x0000_i1025" type="#_x0000_t75" style="width:468.4pt;height:22.15pt" o:ole="">
             <v:imagedata r:id="rId8" o:title=""/>
           </v:shape>
-          <o:OLEObject Type="Embed" ProgID="Word.OpenDocumentText.12" ShapeID="_x0000_i1025" DrawAspect="Content" ObjectID="_1627481351" r:id="rId9"/>
+          <o:OLEObject Type="Embed" ProgID="Word.OpenDocumentText.12" ShapeID="_x0000_i1025" DrawAspect="Content" ObjectID="_1635405470" r:id="rId9"/>
         </w:object>
       </w:r>
     </w:p>
@@ -102,9 +102,8 @@
         <w:t>In order for the thread to be a UI thread it needs to have a message loop. The message loop is setup by calling.</w:t>
       </w:r>
     </w:p>
-    <w:bookmarkStart w:id="1" w:name="_GoBack"/>
-    <w:bookmarkStart w:id="2" w:name="_MON_1519551354"/>
-    <w:bookmarkEnd w:id="2"/>
+    <w:bookmarkStart w:id="1" w:name="_MON_1519551354"/>
+    <w:bookmarkEnd w:id="1"/>
     <w:p>
       <w:pPr>
         <w:pStyle w:val="CodeListing"/>
@@ -117,10 +116,9 @@
           <v:shape id="_x0000_i1026" type="#_x0000_t75" style="width:450.75pt;height:19.9pt" o:ole="">
             <v:imagedata r:id="rId10" o:title=""/>
           </v:shape>
-          <o:OLEObject Type="Embed" ProgID="Word.OpenDocumentText.12" ShapeID="_x0000_i1026" DrawAspect="Content" ObjectID="_1627481352" r:id="rId11"/>
+          <o:OLEObject Type="Embed" ProgID="Word.OpenDocumentText.12" ShapeID="_x0000_i1026" DrawAspect="Content" ObjectID="_1635405471" r:id="rId11"/>
         </w:object>
       </w:r>
-      <w:bookmarkEnd w:id="1"/>
     </w:p>
     <w:p>
       <w:r>
@@ -1034,8 +1032,8 @@
         <w:t>The following code starts up multiple message loops.</w:t>
       </w:r>
     </w:p>
-    <w:bookmarkStart w:id="3" w:name="_MON_1519552476"/>
-    <w:bookmarkEnd w:id="3"/>
+    <w:bookmarkStart w:id="2" w:name="_MON_1519552476"/>
+    <w:bookmarkEnd w:id="2"/>
     <w:p>
       <w:pPr>
         <w:pStyle w:val="CodeListing"/>
@@ -1048,7 +1046,7 @@
           <v:shape id="_x0000_i1027" type="#_x0000_t75" style="width:468.4pt;height:256.9pt" o:ole="">
             <v:imagedata r:id="rId12" o:title=""/>
           </v:shape>
-          <o:OLEObject Type="Embed" ProgID="Word.OpenDocumentText.12" ShapeID="_x0000_i1027" DrawAspect="Content" ObjectID="_1627481353" r:id="rId13"/>
+          <o:OLEObject Type="Embed" ProgID="Word.OpenDocumentText.12" ShapeID="_x0000_i1027" DrawAspect="Content" ObjectID="_1635405472" r:id="rId13"/>
         </w:object>
       </w:r>
     </w:p>
@@ -1065,8 +1063,8 @@
         <w:t>Multiple UI threads and background threads communicate by using the dispatcher. We can then ask any WPF type that extends DispatcherObject to give us its Dispatcher and then we can use BeginInvoke to add a delegate to the message queue for the message loop to process.</w:t>
       </w:r>
     </w:p>
-    <w:bookmarkStart w:id="4" w:name="_MON_1519553602"/>
-    <w:bookmarkEnd w:id="4"/>
+    <w:bookmarkStart w:id="3" w:name="_MON_1519553602"/>
+    <w:bookmarkEnd w:id="3"/>
     <w:p>
       <w:r>
         <w:rPr>
@@ -1076,7 +1074,7 @@
           <v:shape id="_x0000_i1028" type="#_x0000_t75" style="width:468.4pt;height:534pt" o:ole="">
             <v:imagedata r:id="rId14" o:title=""/>
           </v:shape>
-          <o:OLEObject Type="Embed" ProgID="Word.OpenDocumentText.12" ShapeID="_x0000_i1028" DrawAspect="Content" ObjectID="_1627481354" r:id="rId15"/>
+          <o:OLEObject Type="Embed" ProgID="Word.OpenDocumentText.12" ShapeID="_x0000_i1028" DrawAspect="Content" ObjectID="_1635405473" r:id="rId15"/>
         </w:object>
       </w:r>
     </w:p>
@@ -1099,18 +1097,18 @@
     </w:p>
     <w:p>
       <w:pPr>
-        <w:pStyle w:val="QuestionSubSection"/>
-      </w:pPr>
-      <w:r>
-        <w:t>Basics</w:t>
+        <w:pStyle w:val="Heading2"/>
+      </w:pPr>
+      <w:r>
+        <w:t>Queries</w:t>
       </w:r>
     </w:p>
     <w:p>
       <w:pPr>
-        <w:pStyle w:val="Question"/>
-      </w:pPr>
-      <w:r>
-        <w:t>What can you tell me about threading in WPF?</w:t>
+        <w:pStyle w:val="Def"/>
+      </w:pPr>
+      <w:r>
+        <w:t>Basics</w:t>
       </w:r>
     </w:p>
     <w:p>
@@ -1118,10 +1116,291 @@
         <w:pStyle w:val="Question"/>
       </w:pPr>
       <w:r>
+        <w:t>What is required for a thread to be a UI Thread</w:t>
+      </w:r>
+      <w:r>
+        <w:t>?</w:t>
+      </w:r>
+    </w:p>
+    <w:p>
+      <w:pPr>
+        <w:pStyle w:val="Answer"/>
+      </w:pPr>
+      <w:r>
+        <w:t>Its COM apartment state must be set to STA</w:t>
+      </w:r>
+    </w:p>
+    <w:p>
+      <w:pPr>
+        <w:pStyle w:val="Answer"/>
+      </w:pPr>
+      <w:r>
+        <w:t xml:space="preserve">It must be associated with a </w:t>
+      </w:r>
+      <w:r>
+        <w:t>message loop</w:t>
+      </w:r>
+      <w:r>
+        <w:t xml:space="preserve"> and dispatcher</w:t>
+      </w:r>
+    </w:p>
+    <w:p>
+      <w:pPr>
+        <w:pStyle w:val="Question"/>
+      </w:pPr>
+      <w:r>
+        <w:t xml:space="preserve">What </w:t>
+      </w:r>
+      <w:r>
+        <w:t>does the message loop do</w:t>
+      </w:r>
+      <w:r>
+        <w:t>?</w:t>
+      </w:r>
+    </w:p>
+    <w:p>
+      <w:pPr>
+        <w:pStyle w:val="Answer"/>
+      </w:pPr>
+      <w:r>
+        <w:t>The OS pushes keystrokes, mouse clicks etc onto a message queue</w:t>
+      </w:r>
+    </w:p>
+    <w:p>
+      <w:pPr>
+        <w:pStyle w:val="Answer"/>
+      </w:pPr>
+      <w:r>
+        <w:t xml:space="preserve">The message loop </w:t>
+      </w:r>
+      <w:r>
+        <w:t xml:space="preserve">sits in a loop and pulls messages from the queue and dispatches them </w:t>
+      </w:r>
+      <w:r>
+        <w:t>such that handlers can process them</w:t>
+      </w:r>
+      <w:r>
+        <w:t xml:space="preserve">. </w:t>
+      </w:r>
+    </w:p>
+    <w:p>
+      <w:pPr>
+        <w:pStyle w:val="Question"/>
+      </w:pPr>
+      <w:r>
+        <w:t xml:space="preserve">What </w:t>
+      </w:r>
+      <w:r>
+        <w:t xml:space="preserve">is the relationship between WPF objects and the </w:t>
+      </w:r>
+      <w:r>
+        <w:t>UI Thread</w:t>
+      </w:r>
+      <w:r>
+        <w:t>?</w:t>
+      </w:r>
+    </w:p>
+    <w:p>
+      <w:pPr>
+        <w:pStyle w:val="Answer"/>
+      </w:pPr>
+      <w:r>
+        <w:t xml:space="preserve">Any object which inherits from </w:t>
+      </w:r>
+      <w:r>
+        <w:t xml:space="preserve">DispatcherObject must be created on a UI Thread. It is said to have thread affinity with the </w:t>
+      </w:r>
+      <w:r>
+        <w:t xml:space="preserve">thread that created it. </w:t>
+      </w:r>
+      <w:r>
+        <w:t xml:space="preserve">To access a DispatcherObject safely non-UI threads must ask </w:t>
+      </w:r>
+      <w:r>
+        <w:t>DependencyObject for its dispatcher and use the dispatcher to execute code.</w:t>
+      </w:r>
+    </w:p>
+    <w:p>
+      <w:pPr>
+        <w:pStyle w:val="Question"/>
+      </w:pPr>
+      <w:r>
+        <w:t xml:space="preserve">Given </w:t>
+      </w:r>
+      <w:r>
+        <w:t xml:space="preserve">a WPF </w:t>
+      </w:r>
+      <w:r>
+        <w:t>window w</w:t>
+      </w:r>
+      <w:r>
+        <w:t xml:space="preserve"> write code to safely set its background colour from a non-</w:t>
+      </w:r>
+      <w:r>
+        <w:t>UI</w:t>
+      </w:r>
+      <w:r>
+        <w:t xml:space="preserve"> Thread</w:t>
+      </w:r>
+      <w:r>
+        <w:t>?</w:t>
+      </w:r>
+    </w:p>
+    <w:p>
+      <w:pPr>
+        <w:autoSpaceDE w:val="0"/>
+        <w:autoSpaceDN w:val="0"/>
+        <w:adjustRightInd w:val="0"/>
+        <w:spacing w:after="0" w:line="240" w:lineRule="auto"/>
+        <w:rPr>
+          <w:rFonts w:ascii="Consolas" w:eastAsiaTheme="minorHAnsi" w:hAnsi="Consolas" w:cs="Consolas"/>
+          <w:color w:val="000000"/>
+          <w:sz w:val="20"/>
+          <w:szCs w:val="20"/>
+          <w:lang w:val="en-US" w:eastAsia="en-US"/>
+        </w:rPr>
+      </w:pPr>
+      <w:r>
+        <w:rPr>
+          <w:rFonts w:ascii="Consolas" w:eastAsiaTheme="minorHAnsi" w:hAnsi="Consolas" w:cs="Consolas"/>
+          <w:color w:val="000000"/>
+          <w:sz w:val="20"/>
+          <w:szCs w:val="20"/>
+          <w:lang w:val="en-US" w:eastAsia="en-US"/>
+        </w:rPr>
+        <w:t xml:space="preserve">w.Dispatcher.BeginInvoke( </w:t>
+      </w:r>
+      <w:r>
+        <w:rPr>
+          <w:rFonts w:ascii="Consolas" w:eastAsiaTheme="minorHAnsi" w:hAnsi="Consolas" w:cs="Consolas"/>
+          <w:color w:val="0000FF"/>
+          <w:sz w:val="20"/>
+          <w:szCs w:val="20"/>
+          <w:lang w:val="en-US" w:eastAsia="en-US"/>
+        </w:rPr>
+        <w:t>new</w:t>
+      </w:r>
+      <w:r>
+        <w:rPr>
+          <w:rFonts w:ascii="Consolas" w:eastAsiaTheme="minorHAnsi" w:hAnsi="Consolas" w:cs="Consolas"/>
+          <w:color w:val="000000"/>
+          <w:sz w:val="20"/>
+          <w:szCs w:val="20"/>
+          <w:lang w:val="en-US" w:eastAsia="en-US"/>
+        </w:rPr>
+        <w:t xml:space="preserve"> Action( ()=&gt; </w:t>
+      </w:r>
+    </w:p>
+    <w:p>
+      <w:pPr>
+        <w:autoSpaceDE w:val="0"/>
+        <w:autoSpaceDN w:val="0"/>
+        <w:adjustRightInd w:val="0"/>
+        <w:spacing w:after="0" w:line="240" w:lineRule="auto"/>
+        <w:rPr>
+          <w:rFonts w:ascii="Consolas" w:eastAsiaTheme="minorHAnsi" w:hAnsi="Consolas" w:cs="Consolas"/>
+          <w:color w:val="000000"/>
+          <w:sz w:val="20"/>
+          <w:szCs w:val="20"/>
+          <w:lang w:val="en-US" w:eastAsia="en-US"/>
+        </w:rPr>
+      </w:pPr>
+      <w:r>
+        <w:rPr>
+          <w:rFonts w:ascii="Consolas" w:eastAsiaTheme="minorHAnsi" w:hAnsi="Consolas" w:cs="Consolas"/>
+          <w:color w:val="000000"/>
+          <w:sz w:val="20"/>
+          <w:szCs w:val="20"/>
+          <w:lang w:val="en-US" w:eastAsia="en-US"/>
+        </w:rPr>
+        <w:t>{</w:t>
+      </w:r>
+    </w:p>
+    <w:p>
+      <w:pPr>
+        <w:autoSpaceDE w:val="0"/>
+        <w:autoSpaceDN w:val="0"/>
+        <w:adjustRightInd w:val="0"/>
+        <w:spacing w:after="0" w:line="240" w:lineRule="auto"/>
+        <w:rPr>
+          <w:rFonts w:ascii="Consolas" w:eastAsiaTheme="minorHAnsi" w:hAnsi="Consolas" w:cs="Consolas"/>
+          <w:color w:val="000000"/>
+          <w:sz w:val="20"/>
+          <w:szCs w:val="20"/>
+          <w:lang w:val="en-US" w:eastAsia="en-US"/>
+        </w:rPr>
+      </w:pPr>
+      <w:r>
+        <w:rPr>
+          <w:rFonts w:ascii="Consolas" w:eastAsiaTheme="minorHAnsi" w:hAnsi="Consolas" w:cs="Consolas"/>
+          <w:color w:val="000000"/>
+          <w:sz w:val="20"/>
+          <w:szCs w:val="20"/>
+          <w:lang w:val="en-US" w:eastAsia="en-US"/>
+        </w:rPr>
+        <w:tab/>
+        <w:t xml:space="preserve">w.Background = </w:t>
+      </w:r>
+      <w:r>
+        <w:rPr>
+          <w:rFonts w:ascii="Consolas" w:eastAsiaTheme="minorHAnsi" w:hAnsi="Consolas" w:cs="Consolas"/>
+          <w:color w:val="0000FF"/>
+          <w:sz w:val="20"/>
+          <w:szCs w:val="20"/>
+          <w:lang w:val="en-US" w:eastAsia="en-US"/>
+        </w:rPr>
+        <w:t>new</w:t>
+      </w:r>
+      <w:r>
+        <w:rPr>
+          <w:rFonts w:ascii="Consolas" w:eastAsiaTheme="minorHAnsi" w:hAnsi="Consolas" w:cs="Consolas"/>
+          <w:color w:val="000000"/>
+          <w:sz w:val="20"/>
+          <w:szCs w:val="20"/>
+          <w:lang w:val="en-US" w:eastAsia="en-US"/>
+        </w:rPr>
+        <w:t xml:space="preserve"> System.Windows.Media.SolidColorBrush(System.Windows.Media.Colors.Red) ;</w:t>
+      </w:r>
+    </w:p>
+    <w:p>
+      <w:pPr>
+        <w:pStyle w:val="Answer"/>
+        <w:ind w:left="0"/>
+      </w:pPr>
+      <w:r>
+        <w:rPr>
+          <w:rFonts w:ascii="Consolas" w:eastAsiaTheme="minorHAnsi" w:hAnsi="Consolas" w:cs="Consolas"/>
+          <w:color w:val="000000"/>
+          <w:sz w:val="20"/>
+          <w:szCs w:val="20"/>
+          <w:lang w:val="en-US" w:eastAsia="en-US"/>
+        </w:rPr>
+        <w:t>}));</w:t>
+      </w:r>
+    </w:p>
+    <w:p>
+      <w:pPr>
+        <w:pStyle w:val="Question"/>
+      </w:pPr>
+      <w:r>
         <w:t xml:space="preserve">How do you mark a main method such that it can serve as a WPF application </w:t>
       </w:r>
       <w:r>
         <w:t>main thread?</w:t>
+      </w:r>
+    </w:p>
+    <w:p>
+      <w:pPr>
+        <w:pStyle w:val="Answer"/>
+        <w:ind w:left="0"/>
+      </w:pPr>
+      <w:r>
+        <w:t>[STAThread</w:t>
+      </w:r>
+      <w:bookmarkStart w:id="4" w:name="_GoBack"/>
+      <w:bookmarkEnd w:id="4"/>
+      <w:r>
+        <w:t>]</w:t>
       </w:r>
     </w:p>
     <w:p>
@@ -1190,6 +1469,7 @@
         <w:docPartUnique/>
       </w:docPartObj>
     </w:sdtPr>
+    <w:sdtEndPr/>
     <w:sdtContent>
       <w:sdt>
         <w:sdtPr>
@@ -1199,6 +1479,7 @@
             <w:docPartUnique/>
           </w:docPartObj>
         </w:sdtPr>
+        <w:sdtEndPr/>
         <w:sdtContent>
           <w:p>
             <w:pPr>
@@ -4382,6 +4663,7 @@
     <w:lsdException w:name="HTML Sample" w:semiHidden="1" w:unhideWhenUsed="1"/>
     <w:lsdException w:name="HTML Typewriter" w:semiHidden="1" w:unhideWhenUsed="1"/>
     <w:lsdException w:name="HTML Variable" w:semiHidden="1" w:unhideWhenUsed="1"/>
+    <w:lsdException w:name="Normal Table" w:semiHidden="1" w:unhideWhenUsed="1"/>
     <w:lsdException w:name="annotation subject" w:semiHidden="1" w:unhideWhenUsed="1"/>
     <w:lsdException w:name="No List" w:semiHidden="1" w:unhideWhenUsed="1"/>
     <w:lsdException w:name="Outline List 1" w:semiHidden="1" w:unhideWhenUsed="1"/>
@@ -4428,8 +4710,10 @@
     <w:lsdException w:name="Table Subtle 2" w:semiHidden="1" w:unhideWhenUsed="1"/>
     <w:lsdException w:name="Table Web 1" w:semiHidden="1" w:unhideWhenUsed="1"/>
     <w:lsdException w:name="Table Web 2" w:semiHidden="1" w:unhideWhenUsed="1"/>
+    <w:lsdException w:name="Table Web 3" w:semiHidden="1" w:unhideWhenUsed="1"/>
     <w:lsdException w:name="Balloon Text" w:semiHidden="1" w:unhideWhenUsed="1"/>
     <w:lsdException w:name="Table Grid" w:uiPriority="59"/>
+    <w:lsdException w:name="Table Theme" w:semiHidden="1" w:unhideWhenUsed="1"/>
     <w:lsdException w:name="Placeholder Text" w:semiHidden="1"/>
     <w:lsdException w:name="No Spacing" w:uiPriority="1" w:qFormat="1"/>
     <w:lsdException w:name="Light Shading" w:uiPriority="60"/>
@@ -4654,7 +4938,7 @@
   <w:style w:type="paragraph" w:default="1" w:styleId="Normal">
     <w:name w:val="Normal"/>
     <w:qFormat/>
-    <w:rsid w:val="00F451B3"/>
+    <w:rsid w:val="004B4870"/>
     <w:pPr>
       <w:spacing w:after="240" w:line="300" w:lineRule="auto"/>
     </w:pPr>
@@ -4672,7 +4956,7 @@
     <w:link w:val="Heading1Char"/>
     <w:uiPriority w:val="9"/>
     <w:qFormat/>
-    <w:rsid w:val="00F451B3"/>
+    <w:rsid w:val="004B4870"/>
     <w:pPr>
       <w:keepNext/>
       <w:keepLines/>
@@ -4694,7 +4978,7 @@
     <w:uiPriority w:val="9"/>
     <w:unhideWhenUsed/>
     <w:qFormat/>
-    <w:rsid w:val="00F451B3"/>
+    <w:rsid w:val="004B4870"/>
     <w:pPr>
       <w:keepNext/>
       <w:keepLines/>
@@ -4715,7 +4999,7 @@
     <w:link w:val="Heading3Char"/>
     <w:uiPriority w:val="9"/>
     <w:unhideWhenUsed/>
-    <w:rsid w:val="00F451B3"/>
+    <w:rsid w:val="004B4870"/>
     <w:pPr>
       <w:keepNext/>
       <w:keepLines/>
@@ -4736,7 +5020,7 @@
     <w:link w:val="Heading4Char"/>
     <w:uiPriority w:val="9"/>
     <w:unhideWhenUsed/>
-    <w:rsid w:val="00F451B3"/>
+    <w:rsid w:val="004B4870"/>
     <w:pPr>
       <w:keepNext/>
       <w:keepLines/>
@@ -4759,7 +5043,7 @@
     <w:link w:val="Heading5Char"/>
     <w:uiPriority w:val="9"/>
     <w:unhideWhenUsed/>
-    <w:rsid w:val="00F451B3"/>
+    <w:rsid w:val="004B4870"/>
     <w:pPr>
       <w:keepNext/>
       <w:keepLines/>
@@ -4784,7 +5068,7 @@
     <w:semiHidden/>
     <w:unhideWhenUsed/>
     <w:qFormat/>
-    <w:rsid w:val="00F451B3"/>
+    <w:rsid w:val="004B4870"/>
     <w:pPr>
       <w:keepNext/>
       <w:keepLines/>
@@ -4809,7 +5093,7 @@
     <w:semiHidden/>
     <w:unhideWhenUsed/>
     <w:qFormat/>
-    <w:rsid w:val="00F451B3"/>
+    <w:rsid w:val="004B4870"/>
     <w:pPr>
       <w:keepNext/>
       <w:keepLines/>
@@ -4830,7 +5114,7 @@
     <w:semiHidden/>
     <w:unhideWhenUsed/>
     <w:qFormat/>
-    <w:rsid w:val="00F451B3"/>
+    <w:rsid w:val="004B4870"/>
     <w:pPr>
       <w:keepNext/>
       <w:keepLines/>
@@ -4853,7 +5137,7 @@
     <w:semiHidden/>
     <w:unhideWhenUsed/>
     <w:qFormat/>
-    <w:rsid w:val="00F451B3"/>
+    <w:rsid w:val="004B4870"/>
     <w:pPr>
       <w:keepNext/>
       <w:keepLines/>
@@ -4870,7 +5154,7 @@
     <w:uiPriority w:val="1"/>
     <w:semiHidden/>
     <w:unhideWhenUsed/>
-    <w:rsid w:val="00F451B3"/>
+    <w:rsid w:val="004B4870"/>
   </w:style>
   <w:style w:type="table" w:default="1" w:styleId="TableNormal">
     <w:name w:val="Normal Table"/>
@@ -4892,7 +5176,7 @@
     <w:uiPriority w:val="99"/>
     <w:semiHidden/>
     <w:unhideWhenUsed/>
-    <w:rsid w:val="00F451B3"/>
+    <w:rsid w:val="004B4870"/>
   </w:style>
   <w:style w:type="paragraph" w:styleId="Title">
     <w:name w:val="Title"/>
@@ -4933,7 +5217,7 @@
     <w:basedOn w:val="DefaultParagraphFont"/>
     <w:link w:val="Heading1"/>
     <w:uiPriority w:val="9"/>
-    <w:rsid w:val="00F451B3"/>
+    <w:rsid w:val="004B4870"/>
     <w:rPr>
       <w:rFonts w:asciiTheme="majorHAnsi" w:eastAsiaTheme="majorEastAsia" w:hAnsiTheme="majorHAnsi" w:cstheme="majorBidi"/>
       <w:color w:val="31378B" w:themeColor="text2"/>
@@ -4947,7 +5231,7 @@
     <w:basedOn w:val="DefaultParagraphFont"/>
     <w:link w:val="Heading2"/>
     <w:uiPriority w:val="9"/>
-    <w:rsid w:val="00F451B3"/>
+    <w:rsid w:val="004B4870"/>
     <w:rPr>
       <w:rFonts w:asciiTheme="majorHAnsi" w:eastAsiaTheme="majorEastAsia" w:hAnsiTheme="majorHAnsi" w:cstheme="majorBidi"/>
       <w:color w:val="31378B" w:themeColor="text2"/>
@@ -4961,7 +5245,7 @@
     <w:basedOn w:val="DefaultParagraphFont"/>
     <w:link w:val="Heading3"/>
     <w:uiPriority w:val="9"/>
-    <w:rsid w:val="00F451B3"/>
+    <w:rsid w:val="004B4870"/>
     <w:rPr>
       <w:rFonts w:asciiTheme="majorHAnsi" w:eastAsiaTheme="majorEastAsia" w:hAnsiTheme="majorHAnsi" w:cstheme="majorBidi"/>
       <w:color w:val="31378B" w:themeColor="text2"/>
@@ -4975,7 +5259,7 @@
     <w:basedOn w:val="DefaultParagraphFont"/>
     <w:link w:val="Heading4"/>
     <w:uiPriority w:val="9"/>
-    <w:rsid w:val="00F451B3"/>
+    <w:rsid w:val="004B4870"/>
     <w:rPr>
       <w:rFonts w:asciiTheme="majorHAnsi" w:eastAsiaTheme="majorEastAsia" w:hAnsiTheme="majorHAnsi" w:cstheme="majorBidi"/>
       <w:b/>
@@ -4992,7 +5276,7 @@
     <w:basedOn w:val="DefaultParagraphFont"/>
     <w:link w:val="Heading5"/>
     <w:uiPriority w:val="9"/>
-    <w:rsid w:val="00F451B3"/>
+    <w:rsid w:val="004B4870"/>
     <w:rPr>
       <w:rFonts w:asciiTheme="majorHAnsi" w:eastAsiaTheme="majorEastAsia" w:hAnsiTheme="majorHAnsi" w:cstheme="majorBidi"/>
       <w:b/>
@@ -5009,7 +5293,7 @@
     <w:link w:val="Heading6"/>
     <w:uiPriority w:val="9"/>
     <w:semiHidden/>
-    <w:rsid w:val="00F451B3"/>
+    <w:rsid w:val="004B4870"/>
     <w:rPr>
       <w:rFonts w:asciiTheme="majorHAnsi" w:eastAsiaTheme="majorEastAsia" w:hAnsiTheme="majorHAnsi" w:cstheme="majorBidi"/>
       <w:i/>
@@ -5026,7 +5310,7 @@
     <w:link w:val="Heading7"/>
     <w:uiPriority w:val="9"/>
     <w:semiHidden/>
-    <w:rsid w:val="00F451B3"/>
+    <w:rsid w:val="004B4870"/>
     <w:rPr>
       <w:rFonts w:asciiTheme="majorHAnsi" w:eastAsiaTheme="majorEastAsia" w:hAnsiTheme="majorHAnsi" w:cstheme="majorBidi"/>
       <w:color w:val="005878" w:themeColor="accent1" w:themeShade="80"/>
@@ -5040,7 +5324,7 @@
     <w:link w:val="Heading8"/>
     <w:uiPriority w:val="9"/>
     <w:semiHidden/>
-    <w:rsid w:val="00F451B3"/>
+    <w:rsid w:val="004B4870"/>
     <w:rPr>
       <w:rFonts w:asciiTheme="majorHAnsi" w:eastAsiaTheme="majorEastAsia" w:hAnsiTheme="majorHAnsi" w:cstheme="majorBidi"/>
       <w:color w:val="244061" w:themeColor="accent2" w:themeShade="80"/>
@@ -5055,7 +5339,7 @@
     <w:link w:val="Heading9"/>
     <w:uiPriority w:val="9"/>
     <w:semiHidden/>
-    <w:rsid w:val="00F451B3"/>
+    <w:rsid w:val="004B4870"/>
     <w:rPr>
       <w:rFonts w:asciiTheme="majorHAnsi" w:eastAsiaTheme="majorEastAsia" w:hAnsiTheme="majorHAnsi" w:cstheme="majorBidi"/>
       <w:color w:val="005878" w:themeColor="accent6" w:themeShade="80"/>
@@ -5067,7 +5351,7 @@
     <w:name w:val="Hyperlink"/>
     <w:basedOn w:val="DefaultParagraphFont"/>
     <w:uiPriority w:val="99"/>
-    <w:rsid w:val="00F451B3"/>
+    <w:rsid w:val="004B4870"/>
     <w:rPr>
       <w:rFonts w:cs="Times New Roman"/>
       <w:color w:val="0000FF"/>
@@ -5078,7 +5362,7 @@
     <w:name w:val="FollowedHyperlink"/>
     <w:basedOn w:val="DefaultParagraphFont"/>
     <w:uiPriority w:val="99"/>
-    <w:rsid w:val="00F451B3"/>
+    <w:rsid w:val="004B4870"/>
     <w:rPr>
       <w:rFonts w:cs="Times New Roman"/>
       <w:color w:val="606420"/>
@@ -5089,7 +5373,7 @@
     <w:name w:val="page number"/>
     <w:basedOn w:val="DefaultParagraphFont"/>
     <w:uiPriority w:val="99"/>
-    <w:rsid w:val="00F451B3"/>
+    <w:rsid w:val="004B4870"/>
     <w:rPr>
       <w:rFonts w:cs="Times New Roman"/>
     </w:rPr>
@@ -5100,7 +5384,7 @@
     <w:uiPriority w:val="99"/>
     <w:semiHidden/>
     <w:unhideWhenUsed/>
-    <w:rsid w:val="00F451B3"/>
+    <w:rsid w:val="004B4870"/>
     <w:rPr>
       <w:color w:val="808080"/>
       <w:shd w:val="clear" w:color="auto" w:fill="E6E6E6"/>
@@ -5112,7 +5396,7 @@
     <w:next w:val="Normal"/>
     <w:autoRedefine/>
     <w:qFormat/>
-    <w:rsid w:val="00F451B3"/>
+    <w:rsid w:val="004B4870"/>
     <w:pPr>
       <w:pBdr>
         <w:top w:val="none" w:sz="0" w:space="0" w:color="auto"/>
@@ -5128,7 +5412,7 @@
     <w:basedOn w:val="Normal"/>
     <w:link w:val="CommandChar"/>
     <w:qFormat/>
-    <w:rsid w:val="00F451B3"/>
+    <w:rsid w:val="004B4870"/>
     <w:pPr>
       <w:spacing w:line="240" w:lineRule="auto"/>
       <w:ind w:left="284"/>
@@ -5142,7 +5426,7 @@
     <w:name w:val="Code Heading"/>
     <w:basedOn w:val="Normal"/>
     <w:uiPriority w:val="99"/>
-    <w:rsid w:val="00F451B3"/>
+    <w:rsid w:val="004B4870"/>
     <w:pPr>
       <w:autoSpaceDE w:val="0"/>
       <w:autoSpaceDN w:val="0"/>
@@ -5161,7 +5445,7 @@
     <w:basedOn w:val="BodyText"/>
     <w:link w:val="PathChar"/>
     <w:qFormat/>
-    <w:rsid w:val="00F451B3"/>
+    <w:rsid w:val="004B4870"/>
     <w:pPr>
       <w:jc w:val="both"/>
     </w:pPr>
@@ -5176,7 +5460,7 @@
     <w:basedOn w:val="DefaultParagraphFont"/>
     <w:uiPriority w:val="99"/>
     <w:semiHidden/>
-    <w:rsid w:val="00F451B3"/>
+    <w:rsid w:val="004B4870"/>
     <w:rPr>
       <w:color w:val="808080"/>
     </w:rPr>
@@ -5188,7 +5472,7 @@
     <w:uiPriority w:val="99"/>
     <w:semiHidden/>
     <w:unhideWhenUsed/>
-    <w:rsid w:val="00F451B3"/>
+    <w:rsid w:val="004B4870"/>
     <w:pPr>
       <w:tabs>
         <w:tab w:val="left" w:pos="916"/>
@@ -5222,7 +5506,7 @@
     <w:link w:val="HTMLPreformatted"/>
     <w:uiPriority w:val="99"/>
     <w:semiHidden/>
-    <w:rsid w:val="00F451B3"/>
+    <w:rsid w:val="004B4870"/>
     <w:rPr>
       <w:rFonts w:ascii="Courier New" w:eastAsiaTheme="minorEastAsia" w:hAnsi="Courier New" w:cs="Courier New"/>
       <w:color w:val="000000" w:themeColor="text1"/>
@@ -5236,7 +5520,7 @@
     <w:basedOn w:val="SourceCode"/>
     <w:link w:val="SourceCodeStrongChar"/>
     <w:qFormat/>
-    <w:rsid w:val="00F451B3"/>
+    <w:rsid w:val="004B4870"/>
     <w:rPr>
       <w:b/>
     </w:rPr>
@@ -5244,7 +5528,7 @@
   <w:style w:type="numbering" w:customStyle="1" w:styleId="KennysListStyles">
     <w:name w:val="KennysListStyles"/>
     <w:uiPriority w:val="99"/>
-    <w:rsid w:val="00F451B3"/>
+    <w:rsid w:val="004B4870"/>
     <w:pPr>
       <w:numPr>
         <w:numId w:val="8"/>
@@ -5256,7 +5540,7 @@
     <w:basedOn w:val="Normal"/>
     <w:next w:val="Answer"/>
     <w:qFormat/>
-    <w:rsid w:val="00F451B3"/>
+    <w:rsid w:val="004B4870"/>
     <w:rPr>
       <w:b/>
     </w:rPr>
@@ -5265,7 +5549,7 @@
     <w:name w:val="Answer"/>
     <w:basedOn w:val="Normal"/>
     <w:qFormat/>
-    <w:rsid w:val="00F451B3"/>
+    <w:rsid w:val="004B4870"/>
     <w:pPr>
       <w:spacing w:line="240" w:lineRule="auto"/>
       <w:ind w:left="720"/>
@@ -5278,7 +5562,7 @@
     <w:name w:val="Chapter Heading"/>
     <w:basedOn w:val="Heading1"/>
     <w:qFormat/>
-    <w:rsid w:val="00F451B3"/>
+    <w:rsid w:val="004B4870"/>
     <w:pPr>
       <w:numPr>
         <w:numId w:val="35"/>
@@ -5294,7 +5578,7 @@
     <w:name w:val="Table Grid"/>
     <w:basedOn w:val="TableNormal"/>
     <w:uiPriority w:val="59"/>
-    <w:rsid w:val="00F451B3"/>
+    <w:rsid w:val="004B4870"/>
     <w:tblPr>
       <w:tblBorders>
         <w:top w:val="single" w:sz="4" w:space="0" w:color="auto"/>
@@ -5309,7 +5593,7 @@
   <w:style w:type="numbering" w:customStyle="1" w:styleId="Headings">
     <w:name w:val="Headings"/>
     <w:uiPriority w:val="99"/>
-    <w:rsid w:val="00F451B3"/>
+    <w:rsid w:val="004B4870"/>
     <w:pPr>
       <w:numPr>
         <w:numId w:val="14"/>
@@ -5320,7 +5604,7 @@
     <w:name w:val="Question Section"/>
     <w:basedOn w:val="Heading2"/>
     <w:qFormat/>
-    <w:rsid w:val="00F451B3"/>
+    <w:rsid w:val="004B4870"/>
     <w:rPr>
       <w:b/>
       <w:color w:val="403152" w:themeColor="accent4" w:themeShade="80"/>
@@ -5330,7 +5614,7 @@
     <w:name w:val="Table Caption"/>
     <w:basedOn w:val="Normal"/>
     <w:qFormat/>
-    <w:rsid w:val="00F451B3"/>
+    <w:rsid w:val="004B4870"/>
     <w:rPr>
       <w:smallCaps/>
     </w:rPr>
@@ -5338,7 +5622,7 @@
   <w:style w:type="paragraph" w:customStyle="1" w:styleId="SourceCodeCaption">
     <w:name w:val="Source Code Caption"/>
     <w:basedOn w:val="Normal"/>
-    <w:rsid w:val="00F451B3"/>
+    <w:rsid w:val="004B4870"/>
     <w:pPr>
       <w:spacing w:after="0" w:line="240" w:lineRule="auto"/>
     </w:pPr>
@@ -5351,7 +5635,7 @@
     <w:name w:val="Code Listing"/>
     <w:basedOn w:val="Normal"/>
     <w:qFormat/>
-    <w:rsid w:val="00F451B3"/>
+    <w:rsid w:val="004B4870"/>
     <w:pPr>
       <w:keepNext/>
       <w:shd w:val="clear" w:color="auto" w:fill="FFFFFF" w:themeFill="background1"/>
@@ -5373,7 +5657,7 @@
     <w:link w:val="QuoteChar"/>
     <w:uiPriority w:val="29"/>
     <w:qFormat/>
-    <w:rsid w:val="00F451B3"/>
+    <w:rsid w:val="004B4870"/>
     <w:pPr>
       <w:spacing w:before="120"/>
       <w:ind w:left="720" w:right="720"/>
@@ -5389,7 +5673,7 @@
     <w:basedOn w:val="DefaultParagraphFont"/>
     <w:link w:val="Quote"/>
     <w:uiPriority w:val="29"/>
-    <w:rsid w:val="00F451B3"/>
+    <w:rsid w:val="004B4870"/>
     <w:rPr>
       <w:rFonts w:eastAsiaTheme="minorEastAsia"/>
       <w:i/>
@@ -5406,7 +5690,7 @@
     <w:uiPriority w:val="35"/>
     <w:unhideWhenUsed/>
     <w:qFormat/>
-    <w:rsid w:val="00F451B3"/>
+    <w:rsid w:val="004B4870"/>
     <w:pPr>
       <w:ind w:left="240"/>
     </w:pPr>
@@ -5423,7 +5707,7 @@
     <w:basedOn w:val="Normal"/>
     <w:next w:val="ListBullet"/>
     <w:qFormat/>
-    <w:rsid w:val="00F451B3"/>
+    <w:rsid w:val="004B4870"/>
     <w:rPr>
       <w:b/>
       <w:smallCaps/>
@@ -5433,7 +5717,7 @@
     <w:name w:val="Numbered List"/>
     <w:basedOn w:val="Normal"/>
     <w:qFormat/>
-    <w:rsid w:val="00F451B3"/>
+    <w:rsid w:val="004B4870"/>
     <w:pPr>
       <w:numPr>
         <w:numId w:val="19"/>
@@ -5450,7 +5734,7 @@
     <w:basedOn w:val="Normal"/>
     <w:next w:val="ListNumber"/>
     <w:qFormat/>
-    <w:rsid w:val="00F451B3"/>
+    <w:rsid w:val="004B4870"/>
     <w:pPr>
       <w:ind w:left="357" w:hanging="357"/>
       <w:contextualSpacing/>
@@ -5465,7 +5749,7 @@
     <w:basedOn w:val="Normal"/>
     <w:uiPriority w:val="99"/>
     <w:unhideWhenUsed/>
-    <w:rsid w:val="00F451B3"/>
+    <w:rsid w:val="004B4870"/>
     <w:pPr>
       <w:numPr>
         <w:numId w:val="20"/>
@@ -5476,14 +5760,14 @@
   <w:style w:type="paragraph" w:customStyle="1" w:styleId="NumberedBullet">
     <w:name w:val="Numbered Bullet"/>
     <w:basedOn w:val="NumberedList"/>
-    <w:rsid w:val="00F451B3"/>
+    <w:rsid w:val="004B4870"/>
   </w:style>
   <w:style w:type="paragraph" w:styleId="ListNumber">
     <w:name w:val="List Number"/>
     <w:basedOn w:val="Normal"/>
     <w:uiPriority w:val="99"/>
     <w:unhideWhenUsed/>
-    <w:rsid w:val="00F451B3"/>
+    <w:rsid w:val="004B4870"/>
     <w:pPr>
       <w:numPr>
         <w:numId w:val="25"/>
@@ -5495,7 +5779,7 @@
     <w:name w:val="RowAndColumnStyle"/>
     <w:basedOn w:val="TableNormal"/>
     <w:uiPriority w:val="99"/>
-    <w:rsid w:val="00F451B3"/>
+    <w:rsid w:val="004B4870"/>
     <w:pPr>
       <w:spacing w:after="0" w:line="240" w:lineRule="auto"/>
     </w:pPr>
@@ -5573,7 +5857,7 @@
     <w:name w:val="ColumnHeaderTableStyle"/>
     <w:basedOn w:val="TableNormal"/>
     <w:uiPriority w:val="99"/>
-    <w:rsid w:val="00F451B3"/>
+    <w:rsid w:val="004B4870"/>
     <w:pPr>
       <w:spacing w:before="120" w:after="120" w:line="240" w:lineRule="auto"/>
     </w:pPr>
@@ -5644,7 +5928,7 @@
     <w:name w:val="ColumnHeaderOnly"/>
     <w:basedOn w:val="TableNormal"/>
     <w:uiPriority w:val="99"/>
-    <w:rsid w:val="00F451B3"/>
+    <w:rsid w:val="004B4870"/>
     <w:rPr>
       <w:rFonts w:eastAsiaTheme="minorEastAsia"/>
       <w:lang w:eastAsia="en-GB"/>
@@ -5655,7 +5939,7 @@
     <w:name w:val="Command Output"/>
     <w:basedOn w:val="Normal"/>
     <w:qFormat/>
-    <w:rsid w:val="00F451B3"/>
+    <w:rsid w:val="004B4870"/>
     <w:pPr>
       <w:spacing w:after="0" w:line="240" w:lineRule="auto"/>
       <w:ind w:left="284"/>
@@ -5671,7 +5955,7 @@
     <w:basedOn w:val="DefaultParagraphFont"/>
     <w:uiPriority w:val="20"/>
     <w:qFormat/>
-    <w:rsid w:val="00F451B3"/>
+    <w:rsid w:val="004B4870"/>
     <w:rPr>
       <w:i/>
       <w:iCs/>
@@ -5682,7 +5966,7 @@
     <w:basedOn w:val="DefaultParagraphFont"/>
     <w:uiPriority w:val="21"/>
     <w:qFormat/>
-    <w:rsid w:val="00F451B3"/>
+    <w:rsid w:val="004B4870"/>
     <w:rPr>
       <w:b w:val="0"/>
       <w:bCs w:val="0"/>
@@ -5696,7 +5980,7 @@
     <w:basedOn w:val="Normal"/>
     <w:next w:val="Normal"/>
     <w:qFormat/>
-    <w:rsid w:val="00F451B3"/>
+    <w:rsid w:val="004B4870"/>
     <w:pPr>
       <w:spacing w:before="240"/>
     </w:pPr>
@@ -5711,7 +5995,7 @@
     <w:next w:val="Normal"/>
     <w:autoRedefine/>
     <w:qFormat/>
-    <w:rsid w:val="00F451B3"/>
+    <w:rsid w:val="004B4870"/>
     <w:pPr>
       <w:pBdr>
         <w:top w:val="single" w:sz="24" w:space="5" w:color="auto"/>
@@ -5738,7 +6022,7 @@
     <w:link w:val="HeaderChar"/>
     <w:uiPriority w:val="99"/>
     <w:unhideWhenUsed/>
-    <w:rsid w:val="00F451B3"/>
+    <w:rsid w:val="004B4870"/>
     <w:pPr>
       <w:tabs>
         <w:tab w:val="center" w:pos="4513"/>
@@ -5746,17 +6030,21 @@
       </w:tabs>
       <w:spacing w:after="0" w:line="240" w:lineRule="auto"/>
     </w:pPr>
+    <w:rPr>
+      <w:color w:val="31378B" w:themeColor="text2"/>
+      <w:sz w:val="32"/>
+    </w:rPr>
   </w:style>
   <w:style w:type="character" w:customStyle="1" w:styleId="HeaderChar">
     <w:name w:val="Header Char"/>
     <w:basedOn w:val="DefaultParagraphFont"/>
     <w:link w:val="Header"/>
     <w:uiPriority w:val="99"/>
-    <w:rsid w:val="00F451B3"/>
+    <w:rsid w:val="004B4870"/>
     <w:rPr>
       <w:rFonts w:eastAsiaTheme="minorEastAsia"/>
-      <w:color w:val="000000" w:themeColor="text1"/>
-      <w:sz w:val="24"/>
+      <w:color w:val="31378B" w:themeColor="text2"/>
+      <w:sz w:val="32"/>
       <w:lang w:eastAsia="en-GB"/>
     </w:rPr>
   </w:style>
@@ -5766,7 +6054,7 @@
     <w:link w:val="FooterChar"/>
     <w:uiPriority w:val="99"/>
     <w:unhideWhenUsed/>
-    <w:rsid w:val="00F451B3"/>
+    <w:rsid w:val="004B4870"/>
     <w:pPr>
       <w:tabs>
         <w:tab w:val="center" w:pos="4513"/>
@@ -5780,7 +6068,7 @@
     <w:basedOn w:val="DefaultParagraphFont"/>
     <w:link w:val="Footer"/>
     <w:uiPriority w:val="99"/>
-    <w:rsid w:val="00F451B3"/>
+    <w:rsid w:val="004B4870"/>
     <w:rPr>
       <w:rFonts w:eastAsiaTheme="minorEastAsia"/>
       <w:color w:val="000000" w:themeColor="text1"/>
@@ -5792,7 +6080,7 @@
     <w:name w:val="Question Sub Section"/>
     <w:basedOn w:val="Heading3"/>
     <w:qFormat/>
-    <w:rsid w:val="00F451B3"/>
+    <w:rsid w:val="004B4870"/>
     <w:rPr>
       <w:smallCaps/>
     </w:rPr>
@@ -5801,7 +6089,7 @@
     <w:name w:val="Table Cell Normal"/>
     <w:basedOn w:val="Normal"/>
     <w:qFormat/>
-    <w:rsid w:val="00F451B3"/>
+    <w:rsid w:val="004B4870"/>
     <w:pPr>
       <w:spacing w:before="120" w:after="120" w:line="240" w:lineRule="auto"/>
     </w:pPr>
@@ -5812,7 +6100,7 @@
     <w:next w:val="BodyText"/>
     <w:link w:val="strongChar"/>
     <w:qFormat/>
-    <w:rsid w:val="00F451B3"/>
+    <w:rsid w:val="004B4870"/>
     <w:rPr>
       <w:b/>
       <w:lang w:eastAsia="fi-FI"/>
@@ -5824,7 +6112,7 @@
     <w:next w:val="BodyText"/>
     <w:link w:val="emphasisChar"/>
     <w:qFormat/>
-    <w:rsid w:val="00F451B3"/>
+    <w:rsid w:val="004B4870"/>
     <w:rPr>
       <w:i/>
       <w:lang w:eastAsia="fi-FI"/>
@@ -5836,7 +6124,7 @@
     <w:link w:val="BodyTextChar"/>
     <w:semiHidden/>
     <w:unhideWhenUsed/>
-    <w:rsid w:val="00F451B3"/>
+    <w:rsid w:val="004B4870"/>
     <w:pPr>
       <w:spacing w:after="120"/>
     </w:pPr>
@@ -5846,7 +6134,7 @@
     <w:basedOn w:val="DefaultParagraphFont"/>
     <w:link w:val="BodyText"/>
     <w:semiHidden/>
-    <w:rsid w:val="00F451B3"/>
+    <w:rsid w:val="004B4870"/>
     <w:rPr>
       <w:rFonts w:eastAsiaTheme="minorEastAsia"/>
       <w:color w:val="000000" w:themeColor="text1"/>
@@ -5858,7 +6146,7 @@
     <w:name w:val="strong Char"/>
     <w:basedOn w:val="DefaultParagraphFont"/>
     <w:link w:val="Strong1"/>
-    <w:rsid w:val="00F451B3"/>
+    <w:rsid w:val="004B4870"/>
     <w:rPr>
       <w:rFonts w:eastAsiaTheme="minorEastAsia"/>
       <w:b/>
@@ -5871,7 +6159,7 @@
     <w:name w:val="Path Char"/>
     <w:basedOn w:val="BodyTextChar"/>
     <w:link w:val="Path"/>
-    <w:rsid w:val="00F451B3"/>
+    <w:rsid w:val="004B4870"/>
     <w:rPr>
       <w:rFonts w:ascii="Courier New" w:eastAsiaTheme="minorEastAsia" w:hAnsi="Courier New"/>
       <w:noProof/>
@@ -5884,7 +6172,7 @@
     <w:name w:val="emphasis Char"/>
     <w:basedOn w:val="DefaultParagraphFont"/>
     <w:link w:val="Emphasis1"/>
-    <w:rsid w:val="00F451B3"/>
+    <w:rsid w:val="004B4870"/>
     <w:rPr>
       <w:rFonts w:eastAsiaTheme="minorEastAsia"/>
       <w:i/>
@@ -5899,7 +6187,7 @@
     <w:uiPriority w:val="99"/>
     <w:semiHidden/>
     <w:unhideWhenUsed/>
-    <w:rsid w:val="00F451B3"/>
+    <w:rsid w:val="004B4870"/>
     <w:rPr>
       <w:i/>
       <w:iCs/>
@@ -5909,7 +6197,7 @@
     <w:name w:val="Command Char"/>
     <w:basedOn w:val="DefaultParagraphFont"/>
     <w:link w:val="Command"/>
-    <w:rsid w:val="00F451B3"/>
+    <w:rsid w:val="004B4870"/>
     <w:rPr>
       <w:rFonts w:ascii="Courier New" w:eastAsiaTheme="minorEastAsia" w:hAnsi="Courier New"/>
       <w:color w:val="000000" w:themeColor="text1"/>
@@ -5922,7 +6210,7 @@
     <w:basedOn w:val="Normal"/>
     <w:link w:val="SourceCodeChar"/>
     <w:qFormat/>
-    <w:rsid w:val="00F451B3"/>
+    <w:rsid w:val="004B4870"/>
     <w:pPr>
       <w:spacing w:before="240" w:after="360" w:line="240" w:lineRule="auto"/>
       <w:ind w:left="238"/>
@@ -5940,7 +6228,7 @@
     <w:name w:val="Source Code Char"/>
     <w:basedOn w:val="DefaultParagraphFont"/>
     <w:link w:val="SourceCode"/>
-    <w:rsid w:val="00F451B3"/>
+    <w:rsid w:val="004B4870"/>
     <w:rPr>
       <w:rFonts w:ascii="Courier New" w:eastAsiaTheme="minorEastAsia" w:hAnsi="Courier New" w:cs="Consolas"/>
       <w:noProof/>
@@ -5954,7 +6242,7 @@
     <w:name w:val="Source Code Strong Char"/>
     <w:basedOn w:val="SourceCodeChar"/>
     <w:link w:val="SourceCodeStrong"/>
-    <w:rsid w:val="00F451B3"/>
+    <w:rsid w:val="004B4870"/>
     <w:rPr>
       <w:rFonts w:ascii="Courier New" w:eastAsiaTheme="minorEastAsia" w:hAnsi="Courier New" w:cs="Consolas"/>
       <w:b/>
@@ -5969,7 +6257,7 @@
     <w:name w:val="NumberedDescription"/>
     <w:basedOn w:val="TableNormal"/>
     <w:uiPriority w:val="99"/>
-    <w:rsid w:val="00F451B3"/>
+    <w:rsid w:val="004B4870"/>
     <w:pPr>
       <w:spacing w:after="0" w:line="240" w:lineRule="auto"/>
     </w:pPr>
@@ -5995,7 +6283,7 @@
     <w:name w:val="Document Title"/>
     <w:basedOn w:val="ChapterHeading"/>
     <w:qFormat/>
-    <w:rsid w:val="00F451B3"/>
+    <w:rsid w:val="004B4870"/>
     <w:pPr>
       <w:numPr>
         <w:numId w:val="0"/>
@@ -6012,7 +6300,7 @@
     <w:name w:val="Sub Title"/>
     <w:basedOn w:val="Heading1"/>
     <w:qFormat/>
-    <w:rsid w:val="00F451B3"/>
+    <w:rsid w:val="004B4870"/>
     <w:pPr>
       <w:spacing w:before="0"/>
       <w:jc w:val="right"/>
@@ -6028,7 +6316,7 @@
     <w:name w:val="Contains Section"/>
     <w:basedOn w:val="ListBullet"/>
     <w:qFormat/>
-    <w:rsid w:val="00F451B3"/>
+    <w:rsid w:val="004B4870"/>
     <w:pPr>
       <w:spacing w:after="0"/>
       <w:ind w:left="924" w:hanging="357"/>
@@ -6038,7 +6326,7 @@
     <w:name w:val="`"/>
     <w:basedOn w:val="Normal"/>
     <w:qFormat/>
-    <w:rsid w:val="00F451B3"/>
+    <w:rsid w:val="004B4870"/>
     <w:pPr>
       <w:pBdr>
         <w:bottom w:val="single" w:sz="4" w:space="1" w:color="auto"/>
@@ -6049,7 +6337,7 @@
     <w:name w:val="Contains Header"/>
     <w:basedOn w:val="ListBulletHeader"/>
     <w:qFormat/>
-    <w:rsid w:val="00F451B3"/>
+    <w:rsid w:val="004B4870"/>
     <w:pPr>
       <w:pBdr>
         <w:top w:val="single" w:sz="4" w:space="12" w:color="auto"/>
@@ -6061,7 +6349,7 @@
     <w:name w:val="Contains End"/>
     <w:basedOn w:val="Normal"/>
     <w:qFormat/>
-    <w:rsid w:val="00F451B3"/>
+    <w:rsid w:val="004B4870"/>
     <w:pPr>
       <w:pBdr>
         <w:bottom w:val="single" w:sz="4" w:space="1" w:color="auto"/>
@@ -6073,7 +6361,7 @@
     <w:name w:val="Quote CallOut"/>
     <w:basedOn w:val="Normal"/>
     <w:qFormat/>
-    <w:rsid w:val="00F451B3"/>
+    <w:rsid w:val="004B4870"/>
     <w:pPr>
       <w:pBdr>
         <w:left w:val="single" w:sz="24" w:space="12" w:color="00B0F0" w:themeColor="accent1"/>
@@ -6090,7 +6378,7 @@
     <w:basedOn w:val="QuoteCallOut"/>
     <w:next w:val="QuoteCallOut"/>
     <w:qFormat/>
-    <w:rsid w:val="00F451B3"/>
+    <w:rsid w:val="004B4870"/>
     <w:rPr>
       <w:b/>
       <w:smallCaps/>
@@ -6100,7 +6388,7 @@
     <w:name w:val="SimpleDefinition"/>
     <w:basedOn w:val="TableNormal"/>
     <w:uiPriority w:val="99"/>
-    <w:rsid w:val="00F451B3"/>
+    <w:rsid w:val="004B4870"/>
     <w:pPr>
       <w:spacing w:after="0" w:line="240" w:lineRule="auto"/>
     </w:pPr>
@@ -6170,7 +6458,7 @@
     <w:name w:val="Figure Style"/>
     <w:basedOn w:val="Normal"/>
     <w:qFormat/>
-    <w:rsid w:val="00F451B3"/>
+    <w:rsid w:val="004B4870"/>
     <w:pPr>
       <w:shd w:val="clear" w:color="auto" w:fill="FFFFFF" w:themeFill="background1"/>
       <w:spacing w:before="240"/>
@@ -6183,7 +6471,7 @@
     <w:basedOn w:val="Caption"/>
     <w:next w:val="Normal"/>
     <w:qFormat/>
-    <w:rsid w:val="00F451B3"/>
+    <w:rsid w:val="004B4870"/>
     <w:rPr>
       <w:i w:val="0"/>
       <w:color w:val="auto"/>
@@ -6193,7 +6481,7 @@
     <w:name w:val="Table Header"/>
     <w:basedOn w:val="ListBulletHeader"/>
     <w:qFormat/>
-    <w:rsid w:val="00F451B3"/>
+    <w:rsid w:val="004B4870"/>
     <w:pPr>
       <w:spacing w:after="120"/>
     </w:pPr>
@@ -6268,7 +6556,7 @@
     <w:name w:val="TutorialStep"/>
     <w:basedOn w:val="Normal"/>
     <w:qFormat/>
-    <w:rsid w:val="00F451B3"/>
+    <w:rsid w:val="004B4870"/>
     <w:pPr>
       <w:numPr>
         <w:numId w:val="38"/>
@@ -6284,7 +6572,7 @@
     <w:name w:val="Question Ankied"/>
     <w:basedOn w:val="Question"/>
     <w:qFormat/>
-    <w:rsid w:val="00F451B3"/>
+    <w:rsid w:val="004B4870"/>
     <w:rPr>
       <w:color w:val="7F7F7F" w:themeColor="text1" w:themeTint="80"/>
     </w:rPr>
@@ -6294,7 +6582,7 @@
     <w:basedOn w:val="Normal"/>
     <w:next w:val="Heading1"/>
     <w:qFormat/>
-    <w:rsid w:val="00F451B3"/>
+    <w:rsid w:val="004B4870"/>
     <w:rPr>
       <w:rFonts w:asciiTheme="majorHAnsi" w:hAnsiTheme="majorHAnsi"/>
       <w:color w:val="31378B" w:themeColor="text2"/>
@@ -6306,7 +6594,7 @@
     <w:name w:val="Appendice"/>
     <w:basedOn w:val="Heading2"/>
     <w:qFormat/>
-    <w:rsid w:val="00F451B3"/>
+    <w:rsid w:val="004B4870"/>
     <w:rPr>
       <w:sz w:val="28"/>
       <w:lang w:eastAsia="fi-FI"/>
@@ -6316,7 +6604,7 @@
     <w:name w:val="Question Esoteric"/>
     <w:basedOn w:val="Normal"/>
     <w:qFormat/>
-    <w:rsid w:val="00F451B3"/>
+    <w:rsid w:val="004B4870"/>
     <w:rPr>
       <w:color w:val="4BACC6" w:themeColor="accent5"/>
     </w:rPr>
@@ -6325,24 +6613,24 @@
     <w:name w:val="ToDo Section"/>
     <w:basedOn w:val="Heading1"/>
     <w:qFormat/>
-    <w:rsid w:val="00F451B3"/>
+    <w:rsid w:val="004B4870"/>
   </w:style>
   <w:style w:type="paragraph" w:customStyle="1" w:styleId="ToDoQuestionHeader">
     <w:name w:val="ToDo Question Header"/>
     <w:basedOn w:val="Question"/>
     <w:qFormat/>
-    <w:rsid w:val="00F451B3"/>
+    <w:rsid w:val="004B4870"/>
   </w:style>
   <w:style w:type="paragraph" w:customStyle="1" w:styleId="ToDoDetails">
     <w:name w:val="ToDoDetails"/>
     <w:basedOn w:val="Normal"/>
     <w:qFormat/>
-    <w:rsid w:val="00F451B3"/>
+    <w:rsid w:val="004B4870"/>
   </w:style>
   <w:style w:type="paragraph" w:customStyle="1" w:styleId="CodeExampleCode">
     <w:name w:val="Code Example Code"/>
     <w:basedOn w:val="Normal"/>
-    <w:rsid w:val="00F451B3"/>
+    <w:rsid w:val="004B4870"/>
     <w:rPr>
       <w:rFonts w:ascii="Times New Roman" w:eastAsia="Times New Roman" w:hAnsi="Times New Roman" w:cs="Times New Roman"/>
       <w:b/>
@@ -6355,7 +6643,7 @@
     <w:name w:val="Code Example Diagram"/>
     <w:basedOn w:val="Normal"/>
     <w:qFormat/>
-    <w:rsid w:val="00F451B3"/>
+    <w:rsid w:val="004B4870"/>
     <w:pPr>
       <w:spacing w:after="160" w:line="240" w:lineRule="auto"/>
     </w:pPr>
@@ -6369,7 +6657,7 @@
     <w:name w:val="Code Example Runtime"/>
     <w:basedOn w:val="Normal"/>
     <w:qFormat/>
-    <w:rsid w:val="00F451B3"/>
+    <w:rsid w:val="004B4870"/>
     <w:pPr>
       <w:spacing w:after="160" w:line="240" w:lineRule="auto"/>
     </w:pPr>
@@ -6384,7 +6672,7 @@
     <w:basedOn w:val="Normal"/>
     <w:link w:val="CodeExampleHeadingChar"/>
     <w:qFormat/>
-    <w:rsid w:val="00F451B3"/>
+    <w:rsid w:val="004B4870"/>
     <w:rPr>
       <w:b/>
       <w:smallCaps/>
@@ -6397,20 +6685,20 @@
     <w:name w:val="Headin"/>
     <w:basedOn w:val="Normal"/>
     <w:qFormat/>
-    <w:rsid w:val="00F451B3"/>
+    <w:rsid w:val="004B4870"/>
   </w:style>
   <w:style w:type="paragraph" w:customStyle="1" w:styleId="questionsubsection2">
     <w:name w:val="question sub section 2"/>
     <w:basedOn w:val="Heading4"/>
     <w:qFormat/>
-    <w:rsid w:val="00F451B3"/>
+    <w:rsid w:val="004B4870"/>
   </w:style>
   <w:style w:type="paragraph" w:customStyle="1" w:styleId="ListBulletHeader2">
     <w:name w:val="List Bullet Header 2"/>
     <w:basedOn w:val="Normal"/>
     <w:next w:val="ListBullet"/>
     <w:qFormat/>
-    <w:rsid w:val="00F451B3"/>
+    <w:rsid w:val="004B4870"/>
     <w:pPr>
       <w:spacing w:after="120"/>
     </w:pPr>
@@ -6421,16 +6709,19 @@
   </w:style>
   <w:style w:type="paragraph" w:customStyle="1" w:styleId="Def">
     <w:name w:val="Def"/>
-    <w:basedOn w:val="CodeExampleHeading"/>
+    <w:basedOn w:val="Heading5"/>
     <w:link w:val="DefChar"/>
     <w:qFormat/>
-    <w:rsid w:val="00F451B3"/>
+    <w:rsid w:val="004B4870"/>
+    <w:rPr>
+      <w:color w:val="31378B" w:themeColor="text2"/>
+    </w:rPr>
   </w:style>
   <w:style w:type="character" w:customStyle="1" w:styleId="CodeExampleHeadingChar">
     <w:name w:val="Code Example Heading Char"/>
     <w:basedOn w:val="DefaultParagraphFont"/>
     <w:link w:val="CodeExampleHeading"/>
-    <w:rsid w:val="00F451B3"/>
+    <w:rsid w:val="004B4870"/>
     <w:rPr>
       <w:rFonts w:eastAsiaTheme="minorEastAsia"/>
       <w:b/>
@@ -6444,14 +6735,25 @@
     <w:name w:val="Def Char"/>
     <w:basedOn w:val="CodeExampleHeadingChar"/>
     <w:link w:val="Def"/>
-    <w:rsid w:val="00F451B3"/>
-    <w:rPr>
-      <w:rFonts w:eastAsiaTheme="minorEastAsia"/>
+    <w:rsid w:val="004B4870"/>
+    <w:rPr>
+      <w:rFonts w:asciiTheme="majorHAnsi" w:eastAsiaTheme="majorEastAsia" w:hAnsiTheme="majorHAnsi" w:cstheme="majorBidi"/>
       <w:b/>
-      <w:smallCaps/>
+      <w:iCs/>
+      <w:smallCaps w:val="0"/>
       <w:color w:val="31378B" w:themeColor="text2"/>
-      <w:sz w:val="28"/>
-      <w:lang w:eastAsia="fi-FI"/>
+      <w:sz w:val="20"/>
+      <w:szCs w:val="24"/>
+      <w:lang w:eastAsia="en-GB"/>
+    </w:rPr>
+  </w:style>
+  <w:style w:type="paragraph" w:customStyle="1" w:styleId="ProofHeading">
+    <w:name w:val="Proof Heading"/>
+    <w:basedOn w:val="Def"/>
+    <w:qFormat/>
+    <w:rsid w:val="004B4870"/>
+    <w:rPr>
+      <w:color w:val="00B0F0" w:themeColor="accent1"/>
     </w:rPr>
   </w:style>
 </w:styles>
@@ -6656,7 +6958,7 @@
 </file>
 
 <file path=customXml/itemProps1.xml><?xml version="1.0" encoding="utf-8"?>
-<ds:datastoreItem xmlns:ds="http://schemas.openxmlformats.org/officeDocument/2006/customXml" ds:itemID="{E064CB7C-4368-4D69-A993-6B43DAB766AA}">
+<ds:datastoreItem xmlns:ds="http://schemas.openxmlformats.org/officeDocument/2006/customXml" ds:itemID="{D70E83A6-ED40-4B6E-ACFB-7D28D87FDC65}">
   <ds:schemaRefs>
     <ds:schemaRef ds:uri="http://schemas.openxmlformats.org/officeDocument/2006/bibliography"/>
   </ds:schemaRefs>

</xml_diff>